<commit_message>
Antes de salir del trabajo 04/01/2020
</commit_message>
<xml_diff>
--- a/info/credencialesDigitales.docx
+++ b/info/credencialesDigitales.docx
@@ -29,7 +29,116 @@
         <w:rPr>
           <w:lang w:val="es-MX"/>
         </w:rPr>
-        <w:t xml:space="preserve">La presente acta de entrega recepción tiene por objeto otorgar credenciales para el manejo de correo institucional y Quipux a </w:t>
+        <w:t>La presente acta de entrega recepción tiene por objeto otorgar</w:t>
+      </w:r>
+      <w:r>
+        <w:rPr>
+          <w:lang w:val="es-MX"/>
+        </w:rPr>
+        <w:t xml:space="preserve"> credenciales para el manejo de los siguientes sistemas: </w:t>
+      </w:r>
+      <w:bookmarkStart w:id="0" w:name="_GoBack"/>
+      <w:bookmarkEnd w:id="0"/>
+    </w:p>
+    <w:p>
+      <w:pPr>
+        <w:pStyle w:val="Prrafodelista"/>
+        <w:numPr>
+          <w:ilvl w:val="0"/>
+          <w:numId w:val="3"/>
+        </w:numPr>
+        <w:jc w:val="both"/>
+        <w:rPr>
+          <w:lang w:val="es-MX"/>
+        </w:rPr>
+      </w:pPr>
+      <w:r>
+        <w:rPr>
+          <w:rFonts w:ascii="Segoe UI" w:hAnsi="Segoe UI" w:cs="Segoe UI"/>
+          <w:color w:val="212529"/>
+          <w:sz w:val="23"/>
+          <w:szCs w:val="23"/>
+        </w:rPr>
+        <w:t>ZIMBRA</w:t>
+      </w:r>
+      <w:r>
+        <w:rPr>
+          <w:rFonts w:ascii="Segoe UI" w:hAnsi="Segoe UI" w:cs="Segoe UI"/>
+          <w:color w:val="212529"/>
+          <w:sz w:val="23"/>
+          <w:szCs w:val="23"/>
+          <w:shd w:val="clear" w:color="auto" w:fill="FFFFFF"/>
+        </w:rPr>
+        <w:t xml:space="preserve"> </w:t>
+      </w:r>
+    </w:p>
+    <w:p>
+      <w:pPr>
+        <w:pStyle w:val="Prrafodelista"/>
+        <w:numPr>
+          <w:ilvl w:val="0"/>
+          <w:numId w:val="3"/>
+        </w:numPr>
+        <w:jc w:val="both"/>
+        <w:rPr>
+          <w:lang w:val="es-MX"/>
+        </w:rPr>
+      </w:pPr>
+      <w:r>
+        <w:rPr>
+          <w:rFonts w:ascii="Segoe UI" w:hAnsi="Segoe UI" w:cs="Segoe UI"/>
+          <w:color w:val="212529"/>
+          <w:sz w:val="23"/>
+          <w:szCs w:val="23"/>
+        </w:rPr>
+        <w:t>QUIPUX</w:t>
+      </w:r>
+      <w:r>
+        <w:rPr>
+          <w:rFonts w:ascii="Segoe UI" w:hAnsi="Segoe UI" w:cs="Segoe UI"/>
+          <w:color w:val="212529"/>
+          <w:sz w:val="23"/>
+          <w:szCs w:val="23"/>
+          <w:shd w:val="clear" w:color="auto" w:fill="FFFFFF"/>
+        </w:rPr>
+        <w:t xml:space="preserve"> </w:t>
+      </w:r>
+    </w:p>
+    <w:p>
+      <w:pPr>
+        <w:pStyle w:val="Prrafodelista"/>
+        <w:numPr>
+          <w:ilvl w:val="0"/>
+          <w:numId w:val="3"/>
+        </w:numPr>
+        <w:jc w:val="both"/>
+        <w:rPr>
+          <w:lang w:val="es-MX"/>
+        </w:rPr>
+      </w:pPr>
+      <w:r>
+        <w:rPr>
+          <w:rFonts w:ascii="Segoe UI" w:hAnsi="Segoe UI" w:cs="Segoe UI"/>
+          <w:color w:val="212529"/>
+          <w:sz w:val="23"/>
+          <w:szCs w:val="23"/>
+          <w:shd w:val="clear" w:color="auto" w:fill="FFFFFF"/>
+        </w:rPr>
+        <w:t>TRES</w:t>
+      </w:r>
+    </w:p>
+    <w:p>
+      <w:pPr>
+        <w:jc w:val="both"/>
+        <w:rPr>
+          <w:lang w:val="es-MX"/>
+        </w:rPr>
+      </w:pPr>
+      <w:r>
+        <w:rPr>
+          <w:lang w:val="es-MX"/>
+        </w:rPr>
+        <w:t xml:space="preserve">a </w:t>
       </w:r>
       <w:r>
         <w:rPr>
@@ -100,7 +209,13 @@
         <w:rPr>
           <w:lang w:val="es-MX"/>
         </w:rPr>
-        <w:t>La credencial entregada al funcionario para el manejo del correo institucional y Quipux es para uso institucional e intransferible, y su utilización es de exclusiva responsabilidad del funcionario.</w:t>
+        <w:t>Las credenciales entregadas al funcionario para el manejo de los sistemas antes mencionados son</w:t>
+      </w:r>
+      <w:r>
+        <w:rPr>
+          <w:lang w:val="es-MX"/>
+        </w:rPr>
+        <w:t xml:space="preserve"> para uso institucional e intransferible, y su utilización es de exclusiva responsabilidad del funcionario.</w:t>
       </w:r>
     </w:p>
     <w:p>
@@ -151,7 +266,19 @@
         <w:rPr>
           <w:lang w:val="es-MX"/>
         </w:rPr>
-        <w:t>En caso de pérdida, olvido o sustracción del usuario y/o clave de acceso para el manejo de correo institucional y Quipux, el funcionario deberá comunicar al área de tecnología del Consejo Nacional Electoral Delegación Pastaza, de manera inmediata.</w:t>
+        <w:t>En caso de pérdida, olvido o sustracción del usuario y/o clave de acceso para el manejo</w:t>
+      </w:r>
+      <w:r>
+        <w:rPr>
+          <w:lang w:val="es-MX"/>
+        </w:rPr>
+        <w:t xml:space="preserve"> de los sistemas</w:t>
+      </w:r>
+      <w:r>
+        <w:rPr>
+          <w:lang w:val="es-MX"/>
+        </w:rPr>
+        <w:t>, el funcionario deberá comunicar al área de tecnología del Consejo Nacional Electoral Delegación Pastaza, de manera inmediata.</w:t>
       </w:r>
     </w:p>
     <w:p>
@@ -211,20 +338,150 @@
         <w:rPr>
           <w:lang w:val="es-MX"/>
         </w:rPr>
-        <w:t xml:space="preserve">CUENTA DE CORREO INSTITUCIONAL </w:t>
-      </w:r>
-    </w:p>
-    <w:p>
-      <w:pPr>
-        <w:jc w:val="both"/>
-        <w:rPr>
-          <w:lang w:val="es-MX"/>
-        </w:rPr>
-      </w:pPr>
-      <w:r>
-        <w:rPr>
-          <w:lang w:val="es-MX"/>
-        </w:rPr>
+        <w:t>ACCESO A LOS SISTEMAS</w:t>
+      </w:r>
+    </w:p>
+    <w:p>
+      <w:pPr>
+        <w:jc w:val="both"/>
+        <w:rPr>
+          <w:rFonts w:ascii="Segoe UI" w:hAnsi="Segoe UI" w:cs="Segoe UI"/>
+          <w:color w:val="212529"/>
+          <w:sz w:val="23"/>
+          <w:szCs w:val="23"/>
+          <w:lang w:val="es-MX"/>
+        </w:rPr>
+      </w:pPr>
+      <w:r>
+        <w:rPr>
+          <w:lang w:val="es-MX"/>
+        </w:rPr>
+        <w:t xml:space="preserve">ZIMBRA </w:t>
+      </w:r>
+      <w:r>
+        <w:rPr>
+          <w:lang w:val="es-MX"/>
+        </w:rPr>
+        <w:t xml:space="preserve">- </w:t>
+      </w:r>
+      <w:r>
+        <w:rPr>
+          <w:rFonts w:ascii="Segoe UI" w:hAnsi="Segoe UI" w:cs="Segoe UI"/>
+          <w:color w:val="212529"/>
+          <w:sz w:val="23"/>
+          <w:szCs w:val="23"/>
+          <w:lang w:val="es-MX"/>
+        </w:rPr>
+        <w:t>mail.cne.gob.ec</w:t>
+      </w:r>
+      <w:r>
+        <w:rPr>
+          <w:lang w:val="es-MX"/>
+        </w:rPr>
+        <w:t xml:space="preserve"> </w:t>
+      </w:r>
+    </w:p>
+    <w:p>
+      <w:pPr>
+        <w:jc w:val="both"/>
+        <w:rPr>
+          <w:lang w:val="es-MX"/>
+        </w:rPr>
+      </w:pPr>
+      <w:r>
+        <w:rPr>
+          <w:lang w:val="es-MX"/>
+        </w:rPr>
+        <w:t xml:space="preserve">QUIPUX </w:t>
+      </w:r>
+      <w:r>
+        <w:rPr>
+          <w:lang w:val="es-MX"/>
+        </w:rPr>
+        <w:t xml:space="preserve">- </w:t>
+      </w:r>
+      <w:r>
+        <w:rPr>
+          <w:rFonts w:ascii="Segoe UI" w:hAnsi="Segoe UI" w:cs="Segoe UI"/>
+          <w:color w:val="212529"/>
+          <w:sz w:val="23"/>
+          <w:szCs w:val="23"/>
+          <w:lang w:val="es-MX"/>
+        </w:rPr>
+        <w:t>quipux.cne.gob.ec</w:t>
+      </w:r>
+    </w:p>
+    <w:p>
+      <w:pPr>
+        <w:jc w:val="both"/>
+        <w:rPr>
+          <w:lang w:val="es-MX"/>
+        </w:rPr>
+      </w:pPr>
+      <w:r>
+        <w:rPr>
+          <w:lang w:val="es-MX"/>
+        </w:rPr>
+        <w:t>TRES</w:t>
+      </w:r>
+      <w:r>
+        <w:rPr>
+          <w:lang w:val="es-MX"/>
+        </w:rPr>
+        <w:t xml:space="preserve"> - </w:t>
+      </w:r>
+      <w:r>
+        <w:rPr>
+          <w:rFonts w:ascii="Segoe UI" w:hAnsi="Segoe UI" w:cs="Segoe UI"/>
+          <w:color w:val="212529"/>
+          <w:sz w:val="23"/>
+          <w:szCs w:val="23"/>
+          <w:lang w:val="es-MX"/>
+        </w:rPr>
+        <w:t>www.tres.com</w:t>
+      </w:r>
+    </w:p>
+    <w:p>
+      <w:pPr>
+        <w:jc w:val="both"/>
+        <w:rPr>
+          <w:lang w:val="es-MX"/>
+        </w:rPr>
+      </w:pPr>
+      <w:r>
+        <w:rPr>
+          <w:lang w:val="es-MX"/>
+        </w:rPr>
+        <w:t>Usuario: angelloor</w:t>
+      </w:r>
+    </w:p>
+    <w:p>
+      <w:pPr>
+        <w:jc w:val="both"/>
+        <w:rPr>
+          <w:lang w:val="es-MX"/>
+        </w:rPr>
+      </w:pPr>
+      <w:r>
+        <w:rPr>
+          <w:lang w:val="es-MX"/>
+        </w:rPr>
+        <w:t>Contraseña: Se generará en el momento</w:t>
+      </w:r>
+    </w:p>
+    <w:p>
+      <w:pPr>
+        <w:jc w:val="both"/>
+        <w:rPr>
+          <w:lang w:val="es-MX"/>
+        </w:rPr>
+      </w:pPr>
+    </w:p>
+    <w:p>
+      <w:pPr>
+        <w:jc w:val="both"/>
+      </w:pPr>
+      <w:r>
         <w:t>LINK: mail.cne.gob.ec</w:t>
       </w:r>
     </w:p>
@@ -239,7 +496,13 @@
         <w:rPr>
           <w:lang w:val="es-MX"/>
         </w:rPr>
-        <w:t xml:space="preserve">SU CUENTA ES LA SIGUEINTE: angelloor@cne.gob.ec </w:t>
+        <w:t xml:space="preserve">SU CUENTA ES LA </w:t>
+      </w:r>
+      <w:r>
+        <w:rPr>
+          <w:lang w:val="es-MX"/>
+        </w:rPr>
+        <w:t>SIGUEINTE: angelloor</w:t>
       </w:r>
     </w:p>
     <w:p>
@@ -267,6 +530,7 @@
         <w:rPr>
           <w:lang w:val="es-MX"/>
         </w:rPr>
+        <w:lastRenderedPageBreak/>
         <w:t>El link para el ingreso a QUIPUX es el siguiente: Quipux.cne.gob.ec, con su número de cedula y la contraseña que Ud. genere personalmente.</w:t>
       </w:r>
     </w:p>
@@ -382,8 +646,6 @@
         </w:rPr>
         <w:t>ASISTENTE ELECTORAL TRANSVERSAL</w:t>
       </w:r>
-      <w:bookmarkStart w:id="0" w:name="_GoBack"/>
-      <w:bookmarkEnd w:id="0"/>
     </w:p>
     <w:sectPr>
       <w:pgSz w:w="12240" w:h="15840"/>
@@ -486,8 +748,192 @@
       </w:pPr>
     </w:lvl>
   </w:abstractNum>
+  <w:abstractNum w:abstractNumId="1" w15:restartNumberingAfterBreak="0">
+    <w:nsid w:val="28F16575"/>
+    <w:multiLevelType w:val="hybridMultilevel"/>
+    <w:tmpl w:val="03C4E2C2"/>
+    <w:lvl w:ilvl="0" w:tplc="0409000F">
+      <w:start w:val="1"/>
+      <w:numFmt w:val="decimal"/>
+      <w:lvlText w:val="%1."/>
+      <w:lvlJc w:val="left"/>
+      <w:pPr>
+        <w:ind w:left="720" w:hanging="360"/>
+      </w:pPr>
+      <w:rPr>
+        <w:rFonts w:hint="default"/>
+      </w:rPr>
+    </w:lvl>
+    <w:lvl w:ilvl="1" w:tplc="04090019" w:tentative="1">
+      <w:start w:val="1"/>
+      <w:numFmt w:val="lowerLetter"/>
+      <w:lvlText w:val="%2."/>
+      <w:lvlJc w:val="left"/>
+      <w:pPr>
+        <w:ind w:left="1440" w:hanging="360"/>
+      </w:pPr>
+    </w:lvl>
+    <w:lvl w:ilvl="2" w:tplc="0409001B" w:tentative="1">
+      <w:start w:val="1"/>
+      <w:numFmt w:val="lowerRoman"/>
+      <w:lvlText w:val="%3."/>
+      <w:lvlJc w:val="right"/>
+      <w:pPr>
+        <w:ind w:left="2160" w:hanging="180"/>
+      </w:pPr>
+    </w:lvl>
+    <w:lvl w:ilvl="3" w:tplc="0409000F" w:tentative="1">
+      <w:start w:val="1"/>
+      <w:numFmt w:val="decimal"/>
+      <w:lvlText w:val="%4."/>
+      <w:lvlJc w:val="left"/>
+      <w:pPr>
+        <w:ind w:left="2880" w:hanging="360"/>
+      </w:pPr>
+    </w:lvl>
+    <w:lvl w:ilvl="4" w:tplc="04090019" w:tentative="1">
+      <w:start w:val="1"/>
+      <w:numFmt w:val="lowerLetter"/>
+      <w:lvlText w:val="%5."/>
+      <w:lvlJc w:val="left"/>
+      <w:pPr>
+        <w:ind w:left="3600" w:hanging="360"/>
+      </w:pPr>
+    </w:lvl>
+    <w:lvl w:ilvl="5" w:tplc="0409001B" w:tentative="1">
+      <w:start w:val="1"/>
+      <w:numFmt w:val="lowerRoman"/>
+      <w:lvlText w:val="%6."/>
+      <w:lvlJc w:val="right"/>
+      <w:pPr>
+        <w:ind w:left="4320" w:hanging="180"/>
+      </w:pPr>
+    </w:lvl>
+    <w:lvl w:ilvl="6" w:tplc="0409000F" w:tentative="1">
+      <w:start w:val="1"/>
+      <w:numFmt w:val="decimal"/>
+      <w:lvlText w:val="%7."/>
+      <w:lvlJc w:val="left"/>
+      <w:pPr>
+        <w:ind w:left="5040" w:hanging="360"/>
+      </w:pPr>
+    </w:lvl>
+    <w:lvl w:ilvl="7" w:tplc="04090019" w:tentative="1">
+      <w:start w:val="1"/>
+      <w:numFmt w:val="lowerLetter"/>
+      <w:lvlText w:val="%8."/>
+      <w:lvlJc w:val="left"/>
+      <w:pPr>
+        <w:ind w:left="5760" w:hanging="360"/>
+      </w:pPr>
+    </w:lvl>
+    <w:lvl w:ilvl="8" w:tplc="0409001B" w:tentative="1">
+      <w:start w:val="1"/>
+      <w:numFmt w:val="lowerRoman"/>
+      <w:lvlText w:val="%9."/>
+      <w:lvlJc w:val="right"/>
+      <w:pPr>
+        <w:ind w:left="6480" w:hanging="180"/>
+      </w:pPr>
+    </w:lvl>
+  </w:abstractNum>
+  <w:abstractNum w:abstractNumId="2" w15:restartNumberingAfterBreak="0">
+    <w:nsid w:val="7DCC511A"/>
+    <w:multiLevelType w:val="hybridMultilevel"/>
+    <w:tmpl w:val="8B6C5496"/>
+    <w:lvl w:ilvl="0" w:tplc="0409000F">
+      <w:start w:val="1"/>
+      <w:numFmt w:val="decimal"/>
+      <w:lvlText w:val="%1."/>
+      <w:lvlJc w:val="left"/>
+      <w:pPr>
+        <w:ind w:left="720" w:hanging="360"/>
+      </w:pPr>
+      <w:rPr>
+        <w:rFonts w:hint="default"/>
+      </w:rPr>
+    </w:lvl>
+    <w:lvl w:ilvl="1" w:tplc="04090019" w:tentative="1">
+      <w:start w:val="1"/>
+      <w:numFmt w:val="lowerLetter"/>
+      <w:lvlText w:val="%2."/>
+      <w:lvlJc w:val="left"/>
+      <w:pPr>
+        <w:ind w:left="1440" w:hanging="360"/>
+      </w:pPr>
+    </w:lvl>
+    <w:lvl w:ilvl="2" w:tplc="0409001B" w:tentative="1">
+      <w:start w:val="1"/>
+      <w:numFmt w:val="lowerRoman"/>
+      <w:lvlText w:val="%3."/>
+      <w:lvlJc w:val="right"/>
+      <w:pPr>
+        <w:ind w:left="2160" w:hanging="180"/>
+      </w:pPr>
+    </w:lvl>
+    <w:lvl w:ilvl="3" w:tplc="0409000F" w:tentative="1">
+      <w:start w:val="1"/>
+      <w:numFmt w:val="decimal"/>
+      <w:lvlText w:val="%4."/>
+      <w:lvlJc w:val="left"/>
+      <w:pPr>
+        <w:ind w:left="2880" w:hanging="360"/>
+      </w:pPr>
+    </w:lvl>
+    <w:lvl w:ilvl="4" w:tplc="04090019" w:tentative="1">
+      <w:start w:val="1"/>
+      <w:numFmt w:val="lowerLetter"/>
+      <w:lvlText w:val="%5."/>
+      <w:lvlJc w:val="left"/>
+      <w:pPr>
+        <w:ind w:left="3600" w:hanging="360"/>
+      </w:pPr>
+    </w:lvl>
+    <w:lvl w:ilvl="5" w:tplc="0409001B" w:tentative="1">
+      <w:start w:val="1"/>
+      <w:numFmt w:val="lowerRoman"/>
+      <w:lvlText w:val="%6."/>
+      <w:lvlJc w:val="right"/>
+      <w:pPr>
+        <w:ind w:left="4320" w:hanging="180"/>
+      </w:pPr>
+    </w:lvl>
+    <w:lvl w:ilvl="6" w:tplc="0409000F" w:tentative="1">
+      <w:start w:val="1"/>
+      <w:numFmt w:val="decimal"/>
+      <w:lvlText w:val="%7."/>
+      <w:lvlJc w:val="left"/>
+      <w:pPr>
+        <w:ind w:left="5040" w:hanging="360"/>
+      </w:pPr>
+    </w:lvl>
+    <w:lvl w:ilvl="7" w:tplc="04090019" w:tentative="1">
+      <w:start w:val="1"/>
+      <w:numFmt w:val="lowerLetter"/>
+      <w:lvlText w:val="%8."/>
+      <w:lvlJc w:val="left"/>
+      <w:pPr>
+        <w:ind w:left="5760" w:hanging="360"/>
+      </w:pPr>
+    </w:lvl>
+    <w:lvl w:ilvl="8" w:tplc="0409001B" w:tentative="1">
+      <w:start w:val="1"/>
+      <w:numFmt w:val="lowerRoman"/>
+      <w:lvlText w:val="%9."/>
+      <w:lvlJc w:val="right"/>
+      <w:pPr>
+        <w:ind w:left="6480" w:hanging="180"/>
+      </w:pPr>
+    </w:lvl>
+  </w:abstractNum>
   <w:num w:numId="1">
     <w:abstractNumId w:val="0"/>
+  </w:num>
+  <w:num w:numId="2">
+    <w:abstractNumId w:val="2"/>
+  </w:num>
+  <w:num w:numId="3">
+    <w:abstractNumId w:val="1"/>
   </w:num>
 </w:numbering>
 </file>

</xml_diff>